<commit_message>
Planlama, hikaye, karakterler, düzenleme.
Planlama dosyası güncellendi. "Story and Design" klasörü düzenlendi. "Sound Effects" klasörüne yapılacak seslerin listesi eklendi.
</commit_message>
<xml_diff>
--- a/Planlama.docx
+++ b/Planlama.docx
@@ -85,18 +85,8 @@
       <w:r>
         <w:t xml:space="preserve">Arayüz öğeleri tasarlanıp çizilecek. </w:t>
       </w:r>
-      <w:r>
-        <w:rPr>
-          <w:b/>
-        </w:rPr>
-        <w:t>(Deadline: 16 Kasım</w:t>
-      </w:r>
-      <w:r>
-        <w:rPr>
-          <w:b/>
-        </w:rPr>
-        <w:t xml:space="preserve"> Cuma)</w:t>
-      </w:r>
+      <w:bookmarkStart w:id="0" w:name="_GoBack"/>
+      <w:bookmarkEnd w:id="0"/>
     </w:p>
     <w:p/>
     <w:p>
@@ -316,19 +306,118 @@
         </w:rPr>
       </w:pPr>
       <w:r>
-        <w:t>Melisa ve Tolga, yapılmasının öncelikli olduğunu düşündükleri on seslik bir liste hazırlayıp gruba gönderecek.</w:t>
+        <w:t xml:space="preserve">Melisa ve Tolga, </w:t>
+      </w:r>
+      <w:r>
+        <w:t xml:space="preserve">aşağıdaki sesleri oluşturacak: </w:t>
+      </w:r>
+      <w:r>
+        <w:rPr>
+          <w:b/>
+        </w:rPr>
+        <w:t>(Deadline: 28 Kasım Çarşamba)</w:t>
+      </w:r>
+    </w:p>
+    <w:p>
+      <w:pPr>
+        <w:ind w:left="708"/>
+      </w:pPr>
+      <w:r>
+        <w:t>Koşma (Foley)</w:t>
+      </w:r>
+    </w:p>
+    <w:p>
+      <w:pPr>
+        <w:ind w:left="708"/>
+      </w:pPr>
+      <w:r>
+        <w:t>Yere düşme (Foley)</w:t>
+      </w:r>
+    </w:p>
+    <w:p>
+      <w:pPr>
+        <w:ind w:left="708"/>
+      </w:pPr>
+      <w:r>
+        <w:t>Zıp</w:t>
+      </w:r>
+      <w:r>
+        <w:t>lama ve ikincil zıplama (Foley)</w:t>
+      </w:r>
+    </w:p>
+    <w:p>
+      <w:pPr>
+        <w:ind w:left="708"/>
+      </w:pPr>
+      <w:r>
+        <w:t>Can yanması (Foley)</w:t>
       </w:r>
       <w:r>
         <w:t xml:space="preserve"> </w:t>
       </w:r>
-      <w:r>
-        <w:rPr>
-          <w:b/>
-        </w:rPr>
-        <w:t>(Deadline: 18 Kasım Pazar)</w:t>
-      </w:r>
-      <w:bookmarkStart w:id="0" w:name="_GoBack"/>
-      <w:bookmarkEnd w:id="0"/>
+    </w:p>
+    <w:p>
+      <w:pPr>
+        <w:ind w:left="708"/>
+      </w:pPr>
+      <w:r>
+        <w:t>Öldükten sonra çıkan animasyonun sesi (Foley - dijital ayrı ayrı olabilir ya da karışık olabilir)</w:t>
+      </w:r>
+      <w:r>
+        <w:t xml:space="preserve"> </w:t>
+      </w:r>
+    </w:p>
+    <w:p>
+      <w:pPr>
+        <w:ind w:left="708"/>
+      </w:pPr>
+      <w:r>
+        <w:t>Mavi taş toplama efekti (Foley olması tercihtir)</w:t>
+      </w:r>
+      <w:r>
+        <w:t xml:space="preserve"> </w:t>
+      </w:r>
+    </w:p>
+    <w:p>
+      <w:pPr>
+        <w:ind w:left="708"/>
+      </w:pPr>
+      <w:r>
+        <w:t>Hak kristalini toplama efekti (Dijital)</w:t>
+      </w:r>
+      <w:r>
+        <w:t xml:space="preserve"> </w:t>
+      </w:r>
+    </w:p>
+    <w:p>
+      <w:pPr>
+        <w:ind w:left="708"/>
+      </w:pPr>
+      <w:r>
+        <w:t>İksir melodileri (Dijital)</w:t>
+      </w:r>
+      <w:r>
+        <w:t xml:space="preserve"> </w:t>
+      </w:r>
+    </w:p>
+    <w:p>
+      <w:pPr>
+        <w:ind w:left="708"/>
+      </w:pPr>
+      <w:r>
+        <w:t>Zamanlama platformlarının gidip gelme sesleri (Dijital)</w:t>
+      </w:r>
+      <w:r>
+        <w:t xml:space="preserve"> </w:t>
+      </w:r>
+    </w:p>
+    <w:p>
+      <w:pPr>
+        <w:ind w:left="708"/>
+      </w:pPr>
+      <w:r>
+        <w:t>Anahtar alma sesi (Dijital)</w:t>
+      </w:r>
     </w:p>
     <w:p/>
     <w:sectPr>

</xml_diff>

<commit_message>
Kodlarda çeşitli düzenlemeler. Planlama dosyası güncellendi.
Geçici olarak kullanmak üzere fare imleci ekledim. Tolganın yaptığı bölümlerde, obj_GameStart, obj_keys, obj_lives objelerinde ufak tefek değişiklikler var.
</commit_message>
<xml_diff>
--- a/Planlama.docx
+++ b/Planlama.docx
@@ -42,26 +42,32 @@
         </w:rPr>
       </w:pPr>
       <w:r>
-        <w:t xml:space="preserve">Humanoid karakterlerin konsept dizaynı yapılacak. </w:t>
-      </w:r>
-      <w:r>
+        <w:t>Humanoid karakterlerin konsept dizaynı yapılacak</w:t>
+      </w:r>
+      <w:r>
+        <w:t>.</w:t>
+      </w:r>
+    </w:p>
+    <w:p>
+      <w:r>
+        <w:t xml:space="preserve">Arayüz öğeleri tasarlanıp çizilecek (health bar vb). </w:t>
+      </w:r>
+    </w:p>
+    <w:p>
+      <w:r>
+        <w:t>Zodax ağacının sanat dizaynı uygun hale getirilecek.</w:t>
+      </w:r>
+      <w:r>
+        <w:rPr>
+          <w:b/>
+        </w:rPr>
         <w:t xml:space="preserve"> </w:t>
       </w:r>
       <w:r>
         <w:rPr>
           <w:b/>
         </w:rPr>
-        <w:t>(Deadline: 26 Kasım Pazartesi)</w:t>
-      </w:r>
-    </w:p>
-    <w:p>
-      <w:pPr>
-        <w:rPr>
-          <w:b/>
-        </w:rPr>
-      </w:pPr>
-      <w:r>
-        <w:t xml:space="preserve">Arayüz öğeleri tasarlanıp çizilecek (health bar vb). </w:t>
+        <w:t>(Deadline: 29 Kasım Perşembe)</w:t>
       </w:r>
     </w:p>
     <w:p>
@@ -80,19 +86,7 @@
         <w:rPr>
           <w:b/>
         </w:rPr>
-        <w:t xml:space="preserve">(Deadline: </w:t>
-      </w:r>
-      <w:r>
-        <w:rPr>
-          <w:b/>
-        </w:rPr>
-        <w:t>5 Aralık Çarşamba</w:t>
-      </w:r>
-      <w:r>
-        <w:rPr>
-          <w:b/>
-        </w:rPr>
-        <w:t>)</w:t>
+        <w:t>(Deadline: 5 Aralık Çarşamba)</w:t>
       </w:r>
     </w:p>
     <w:p>
@@ -110,35 +104,6 @@
           <w:b/>
         </w:rPr>
         <w:t>(Deadline: 5 Aralık Çarşamba)</w:t>
-      </w:r>
-    </w:p>
-    <w:p>
-      <w:r>
-        <w:t>Zodax ağacının sanat dizaynı uygun hale getirilecek.</w:t>
-      </w:r>
-      <w:r>
-        <w:rPr>
-          <w:b/>
-        </w:rPr>
-        <w:t xml:space="preserve"> </w:t>
-      </w:r>
-      <w:r>
-        <w:rPr>
-          <w:b/>
-        </w:rPr>
-        <w:t xml:space="preserve">(Deadline: </w:t>
-      </w:r>
-      <w:r>
-        <w:rPr>
-          <w:b/>
-        </w:rPr>
-        <w:t>29 Kasım Perşembe</w:t>
-      </w:r>
-      <w:r>
-        <w:rPr>
-          <w:b/>
-        </w:rPr>
-        <w:t>)</w:t>
       </w:r>
     </w:p>
     <w:p>
@@ -268,140 +233,107 @@
       </w:r>
     </w:p>
     <w:p>
-      <w:pPr>
-        <w:rPr>
-          <w:b/>
-        </w:rPr>
-      </w:pPr>
-      <w:r>
-        <w:t xml:space="preserve">Ege bütün kodları </w:t>
-      </w:r>
-      <w:r>
-        <w:t>inceleyip anlayacak, öğrenecek.</w:t>
+      <w:r>
+        <w:t xml:space="preserve">Solucanın ölürken kafasına ışık verilecek. </w:t>
+      </w:r>
+    </w:p>
+    <w:p>
+      <w:r>
+        <w:t>Beulian'ın platformun içine kaçma bug'ı çözülecek.</w:t>
+      </w:r>
+    </w:p>
+    <w:p>
+      <w:r>
+        <w:t>Ses efekti çıkması için gecikme imkanı eklenecek.</w:t>
+      </w:r>
+    </w:p>
+    <w:p>
+      <w:r>
+        <w:t>Spikeların sol ve sağdaki kısmının çıkmıyor oluşu düzeltilecek.</w:t>
+      </w:r>
+    </w:p>
+    <w:p>
+      <w:r>
+        <w:t>Waterfall'lar eklenecek.</w:t>
+      </w:r>
+    </w:p>
+    <w:p>
+      <w:r>
+        <w:t>Checkpoint'in tuvali düzeltilecek.</w:t>
+      </w:r>
+    </w:p>
+    <w:p>
+      <w:r>
+        <w:t>Zodax'ın bug'ı düzeltilecek.</w:t>
+      </w:r>
+    </w:p>
+    <w:p>
+      <w:r>
+        <w:t>Müzik ve seslerin volume ayarları eklenecek.</w:t>
+      </w:r>
+    </w:p>
+    <w:p>
+      <w:r>
+        <w:t>Drop'ların çıkma pozisyonu canavarlara özel olarak değiştirilecek.</w:t>
+      </w:r>
+      <w:r>
+        <w:t xml:space="preserve"> </w:t>
+      </w:r>
+    </w:p>
+    <w:p>
+      <w:r>
+        <w:lastRenderedPageBreak/>
+        <w:t>Invincisible frame'de duvarların içine girilebiliyor olması düzeltilecek.</w:t>
+      </w:r>
+    </w:p>
+    <w:p>
+      <w:r>
+        <w:t>Beulian’ın saldırırken ve saldırının bitmesi durumundaki sprite değişimi düzeltilecek.</w:t>
+      </w:r>
+    </w:p>
+    <w:p/>
+    <w:p>
+      <w:pPr>
+        <w:rPr>
+          <w:b/>
+        </w:rPr>
+      </w:pPr>
+      <w:r>
+        <w:rPr>
+          <w:b/>
+        </w:rPr>
+        <w:t xml:space="preserve">------ </w:t>
+      </w:r>
+      <w:r>
+        <w:rPr>
+          <w:b/>
+        </w:rPr>
+        <w:t>DİZAYN VE HİKAYE</w:t>
+      </w:r>
+      <w:r>
+        <w:rPr>
+          <w:b/>
+        </w:rPr>
+        <w:t xml:space="preserve"> ------</w:t>
+      </w:r>
+    </w:p>
+    <w:p>
+      <w:pPr>
+        <w:rPr>
+          <w:b/>
+        </w:rPr>
+      </w:pPr>
+      <w:r>
+        <w:t xml:space="preserve">Pixo’nun arkaplan hikayesi yazılacak. </w:t>
+      </w:r>
+      <w:r>
+        <w:rPr>
+          <w:b/>
+        </w:rPr>
+        <w:t>(Deadline: 5 Aralık Çarşamba)</w:t>
       </w:r>
       <w:bookmarkStart w:id="0" w:name="_GoBack"/>
       <w:bookmarkEnd w:id="0"/>
-      <w:r>
-        <w:t xml:space="preserve"> </w:t>
-      </w:r>
-    </w:p>
-    <w:p>
-      <w:r>
-        <w:t xml:space="preserve">Solucanın ölürken kafasına ışık verilecek. </w:t>
-      </w:r>
-    </w:p>
-    <w:p>
-      <w:r>
-        <w:t>Beulian'ın platformun içine kaçma bug'ı çözülecek.</w:t>
-      </w:r>
-    </w:p>
-    <w:p>
-      <w:r>
-        <w:t>Ses efekti çıkması için gecikme imkanı eklenecek.</w:t>
-      </w:r>
-    </w:p>
-    <w:p>
-      <w:r>
-        <w:t>Spikeların sol ve sağdaki kısmının çıkmıyor oluşu düzeltilecek.</w:t>
-      </w:r>
-    </w:p>
-    <w:p>
-      <w:r>
-        <w:t>Waterfall'lar eklenecek.</w:t>
-      </w:r>
-    </w:p>
-    <w:p>
-      <w:r>
-        <w:t>Checkpoint'in tuvali düzeltilecek.</w:t>
-      </w:r>
-    </w:p>
-    <w:p>
-      <w:r>
-        <w:t>Zodax'ın bug'ı düzeltilecek.</w:t>
-      </w:r>
-    </w:p>
-    <w:p>
-      <w:r>
-        <w:t>Müzik ve seslerin volume ayarları eklenecek.</w:t>
-      </w:r>
-    </w:p>
-    <w:p>
-      <w:r>
-        <w:lastRenderedPageBreak/>
-        <w:t>Drop'ların çıkma pozisyonu canavarlara özel olarak değiştirilecek.</w:t>
-      </w:r>
-      <w:r>
-        <w:t xml:space="preserve"> </w:t>
-      </w:r>
-    </w:p>
-    <w:p>
-      <w:r>
-        <w:t>Invincisible frame'de duvarların içine girilebiliyor olması düzeltilecek.</w:t>
-      </w:r>
-    </w:p>
-    <w:p/>
-    <w:p>
-      <w:pPr>
-        <w:rPr>
-          <w:b/>
-        </w:rPr>
-      </w:pPr>
-      <w:r>
-        <w:rPr>
-          <w:b/>
-        </w:rPr>
-        <w:t xml:space="preserve">------ </w:t>
-      </w:r>
-      <w:r>
-        <w:rPr>
-          <w:b/>
-        </w:rPr>
-        <w:t>DİZAYN VE HİKAYE</w:t>
-      </w:r>
-      <w:r>
-        <w:rPr>
-          <w:b/>
-        </w:rPr>
-        <w:t xml:space="preserve"> ------</w:t>
-      </w:r>
-    </w:p>
-    <w:p>
-      <w:r>
-        <w:t>Level dizayn videosu çekilecek.</w:t>
-      </w:r>
-      <w:r>
-        <w:t xml:space="preserve"> </w:t>
-      </w:r>
-      <w:r>
-        <w:rPr>
-          <w:b/>
-        </w:rPr>
-        <w:t xml:space="preserve">(Deadline: </w:t>
-      </w:r>
-      <w:r>
-        <w:rPr>
-          <w:b/>
-        </w:rPr>
-        <w:t>27</w:t>
-      </w:r>
-      <w:r>
-        <w:rPr>
-          <w:b/>
-        </w:rPr>
-        <w:t xml:space="preserve"> </w:t>
-      </w:r>
-      <w:r>
-        <w:rPr>
-          <w:b/>
-        </w:rPr>
-        <w:t>Kasım Salı</w:t>
-      </w:r>
-      <w:r>
-        <w:rPr>
-          <w:b/>
-        </w:rPr>
-        <w:t>)</w:t>
-      </w:r>
     </w:p>
     <w:p/>
     <w:p>

</xml_diff>

<commit_message>
Kodlarda isimleri komple düzenledim.
</commit_message>
<xml_diff>
--- a/Planlama.docx
+++ b/Planlama.docx
@@ -291,49 +291,60 @@
         <w:t>Beulian’ın saldırırken ve saldırının bitmesi durumundaki sprite değişimi düzeltilecek.</w:t>
       </w:r>
     </w:p>
-    <w:p/>
-    <w:p>
-      <w:pPr>
-        <w:rPr>
-          <w:b/>
-        </w:rPr>
-      </w:pPr>
-      <w:r>
-        <w:rPr>
-          <w:b/>
-        </w:rPr>
-        <w:t xml:space="preserve">------ </w:t>
-      </w:r>
-      <w:r>
-        <w:rPr>
-          <w:b/>
-        </w:rPr>
-        <w:t>DİZAYN VE HİKAYE</w:t>
-      </w:r>
-      <w:r>
-        <w:rPr>
-          <w:b/>
-        </w:rPr>
-        <w:t xml:space="preserve"> ------</w:t>
-      </w:r>
-    </w:p>
-    <w:p>
-      <w:pPr>
-        <w:rPr>
-          <w:b/>
-        </w:rPr>
-      </w:pPr>
-      <w:r>
-        <w:t xml:space="preserve">Pixo’nun arkaplan hikayesi yazılacak. </w:t>
-      </w:r>
-      <w:r>
-        <w:rPr>
-          <w:b/>
-        </w:rPr>
-        <w:t>(Deadline: 5 Aralık Çarşamba)</w:t>
+    <w:p>
+      <w:r>
+        <w:t xml:space="preserve">Minyoo timing platformların üstündeyken </w:t>
+      </w:r>
+      <w:r>
+        <w:t xml:space="preserve">platform aniden yok olursa minyoo </w:t>
       </w:r>
       <w:bookmarkStart w:id="0" w:name="_GoBack"/>
       <w:bookmarkEnd w:id="0"/>
+      <w:r>
+        <w:t>bug’a girmesi sorunu çözülecek.</w:t>
+      </w:r>
+    </w:p>
+    <w:p/>
+    <w:p>
+      <w:pPr>
+        <w:rPr>
+          <w:b/>
+        </w:rPr>
+      </w:pPr>
+      <w:r>
+        <w:rPr>
+          <w:b/>
+        </w:rPr>
+        <w:t xml:space="preserve">------ </w:t>
+      </w:r>
+      <w:r>
+        <w:rPr>
+          <w:b/>
+        </w:rPr>
+        <w:t>DİZAYN VE HİKAYE</w:t>
+      </w:r>
+      <w:r>
+        <w:rPr>
+          <w:b/>
+        </w:rPr>
+        <w:t xml:space="preserve"> ------</w:t>
+      </w:r>
+    </w:p>
+    <w:p>
+      <w:pPr>
+        <w:rPr>
+          <w:b/>
+        </w:rPr>
+      </w:pPr>
+      <w:r>
+        <w:t xml:space="preserve">Pixo’nun arkaplan hikayesi yazılacak. </w:t>
+      </w:r>
+      <w:r>
+        <w:rPr>
+          <w:b/>
+        </w:rPr>
+        <w:t>(Deadline: 5 Aralık Çarşamba)</w:t>
+      </w:r>
     </w:p>
     <w:p/>
     <w:p>

</xml_diff>